<commit_message>
Update Miss Fixed and Emulator Scenario
</commit_message>
<xml_diff>
--- a/Documents/IoTKit_SelfLearning03_Store.docx
+++ b/Documents/IoTKit_SelfLearning03_Store.docx
@@ -577,7 +577,7 @@
           <w:sz w:val="21"/>
           <w:szCs w:val="21"/>
         </w:rPr>
-        <w:t>5</w:t>
+        <w:t>14</w:t>
       </w:r>
       <w:r>
         <w:rPr>
@@ -5067,13 +5067,409 @@
       </w:r>
       <w:r>
         <w:rPr>
+          <w:b/>
           <w:color w:val="0000FF"/>
           <w:highlight w:val="white"/>
         </w:rPr>
-        <w:t>async</w:t>
-      </w:r>
-      <w:r>
-        <w:rPr>
+        <w:t>string</w:t>
+      </w:r>
+      <w:r>
+        <w:rPr>
+          <w:highlight w:val="white"/>
+        </w:rPr>
+        <w:t xml:space="preserve"> Get()</w:t>
+      </w:r>
+    </w:p>
+    <w:p>
+      <w:pPr>
+        <w:pStyle w:val="aff8"/>
+        <w:rPr>
+          <w:highlight w:val="white"/>
+        </w:rPr>
+      </w:pPr>
+      <w:r>
+        <w:rPr>
+          <w:highlight w:val="white"/>
+        </w:rPr>
+        <w:t xml:space="preserve">        {</w:t>
+      </w:r>
+    </w:p>
+    <w:p>
+      <w:pPr>
+        <w:pStyle w:val="aff8"/>
+        <w:rPr>
+          <w:b/>
+          <w:highlight w:val="white"/>
+        </w:rPr>
+      </w:pPr>
+      <w:r>
+        <w:rPr>
+          <w:b/>
+          <w:highlight w:val="white"/>
+        </w:rPr>
+        <w:t xml:space="preserve">            </w:t>
+      </w:r>
+      <w:r>
+        <w:rPr>
+          <w:b/>
+          <w:color w:val="0000FF"/>
+          <w:highlight w:val="white"/>
+        </w:rPr>
+        <w:t>var</w:t>
+      </w:r>
+      <w:r>
+        <w:rPr>
+          <w:b/>
+          <w:highlight w:val="white"/>
+        </w:rPr>
+        <w:t xml:space="preserve"> storeCS = </w:t>
+      </w:r>
+      <w:r>
+        <w:rPr>
+          <w:b/>
+          <w:color w:val="2B91AF"/>
+          <w:highlight w:val="white"/>
+        </w:rPr>
+        <w:t>CloudConfigurationManager</w:t>
+      </w:r>
+      <w:r>
+        <w:rPr>
+          <w:b/>
+          <w:highlight w:val="white"/>
+        </w:rPr>
+        <w:t>.GetSetting(</w:t>
+      </w:r>
+      <w:r>
+        <w:rPr>
+          <w:b/>
+          <w:color w:val="A31515"/>
+          <w:highlight w:val="white"/>
+        </w:rPr>
+        <w:t>"StorageConnectionString"</w:t>
+      </w:r>
+      <w:r>
+        <w:rPr>
+          <w:b/>
+          <w:highlight w:val="white"/>
+        </w:rPr>
+        <w:t>);</w:t>
+      </w:r>
+    </w:p>
+    <w:p>
+      <w:pPr>
+        <w:pStyle w:val="aff8"/>
+        <w:rPr>
+          <w:b/>
+          <w:highlight w:val="white"/>
+        </w:rPr>
+      </w:pPr>
+      <w:r>
+        <w:rPr>
+          <w:b/>
+          <w:highlight w:val="white"/>
+        </w:rPr>
+        <w:t xml:space="preserve">            </w:t>
+      </w:r>
+      <w:r>
+        <w:rPr>
+          <w:b/>
+          <w:color w:val="0000FF"/>
+          <w:highlight w:val="white"/>
+        </w:rPr>
+        <w:t>var</w:t>
+      </w:r>
+      <w:r>
+        <w:rPr>
+          <w:b/>
+          <w:highlight w:val="white"/>
+        </w:rPr>
+        <w:t xml:space="preserve"> storageAccount = </w:t>
+      </w:r>
+      <w:r>
+        <w:rPr>
+          <w:b/>
+          <w:color w:val="2B91AF"/>
+          <w:highlight w:val="white"/>
+        </w:rPr>
+        <w:t>CloudStorageAccount</w:t>
+      </w:r>
+      <w:r>
+        <w:rPr>
+          <w:b/>
+          <w:highlight w:val="white"/>
+        </w:rPr>
+        <w:t>.Parse(storeCS);</w:t>
+      </w:r>
+    </w:p>
+    <w:p>
+      <w:pPr>
+        <w:pStyle w:val="aff8"/>
+        <w:rPr>
+          <w:b/>
+          <w:highlight w:val="white"/>
+        </w:rPr>
+      </w:pPr>
+      <w:r>
+        <w:rPr>
+          <w:b/>
+          <w:highlight w:val="white"/>
+        </w:rPr>
+        <w:t xml:space="preserve">            </w:t>
+      </w:r>
+      <w:r>
+        <w:rPr>
+          <w:b/>
+          <w:color w:val="0000FF"/>
+          <w:highlight w:val="white"/>
+        </w:rPr>
+        <w:t>var</w:t>
+      </w:r>
+      <w:r>
+        <w:rPr>
+          <w:b/>
+          <w:highlight w:val="white"/>
+        </w:rPr>
+        <w:t xml:space="preserve"> tableClient = storageAccount.CreateCloudTableClient();</w:t>
+      </w:r>
+    </w:p>
+    <w:p>
+      <w:pPr>
+        <w:pStyle w:val="aff8"/>
+        <w:rPr>
+          <w:b/>
+          <w:highlight w:val="white"/>
+        </w:rPr>
+      </w:pPr>
+      <w:r>
+        <w:rPr>
+          <w:b/>
+          <w:highlight w:val="white"/>
+        </w:rPr>
+        <w:t xml:space="preserve">            </w:t>
+      </w:r>
+      <w:r>
+        <w:rPr>
+          <w:b/>
+          <w:color w:val="0000FF"/>
+          <w:highlight w:val="white"/>
+        </w:rPr>
+        <w:t>var</w:t>
+      </w:r>
+      <w:r>
+        <w:rPr>
+          <w:b/>
+          <w:highlight w:val="white"/>
+        </w:rPr>
+        <w:t xml:space="preserve"> sensorReadingTable = tableClient.GetTableReference(</w:t>
+      </w:r>
+      <w:r>
+        <w:rPr>
+          <w:b/>
+          <w:color w:val="A31515"/>
+          <w:highlight w:val="white"/>
+        </w:rPr>
+        <w:t>"SensorReading"</w:t>
+      </w:r>
+      <w:r>
+        <w:rPr>
+          <w:b/>
+          <w:highlight w:val="white"/>
+        </w:rPr>
+        <w:t>);</w:t>
+      </w:r>
+    </w:p>
+    <w:p>
+      <w:pPr>
+        <w:pStyle w:val="aff8"/>
+        <w:rPr>
+          <w:b/>
+          <w:highlight w:val="white"/>
+        </w:rPr>
+      </w:pPr>
+      <w:r>
+        <w:rPr>
+          <w:b/>
+          <w:highlight w:val="white"/>
+        </w:rPr>
+        <w:t xml:space="preserve">            </w:t>
+      </w:r>
+      <w:r>
+        <w:rPr>
+          <w:b/>
+          <w:color w:val="0000FF"/>
+          <w:highlight w:val="white"/>
+        </w:rPr>
+        <w:t>await</w:t>
+      </w:r>
+      <w:r>
+        <w:rPr>
+          <w:b/>
+          <w:highlight w:val="white"/>
+        </w:rPr>
+        <w:t xml:space="preserve"> sensorReadingTable.CreateIfNotExistsAsync()</w:t>
+      </w:r>
+      <w:r>
+        <w:rPr>
+          <w:b/>
+          <w:highlight w:val="white"/>
+        </w:rPr>
+        <w:t>.Wait()</w:t>
+      </w:r>
+      <w:r>
+        <w:rPr>
+          <w:b/>
+          <w:highlight w:val="white"/>
+        </w:rPr>
+        <w:t>;</w:t>
+      </w:r>
+    </w:p>
+    <w:p>
+      <w:pPr>
+        <w:pStyle w:val="aff8"/>
+        <w:rPr>
+          <w:highlight w:val="white"/>
+        </w:rPr>
+      </w:pPr>
+      <w:r>
+        <w:rPr>
+          <w:highlight w:val="white"/>
+        </w:rPr>
+        <w:t xml:space="preserve">            </w:t>
+      </w:r>
+      <w:r>
+        <w:rPr>
+          <w:color w:val="0000FF"/>
+          <w:highlight w:val="white"/>
+        </w:rPr>
+        <w:t>var</w:t>
+      </w:r>
+      <w:r>
+        <w:rPr>
+          <w:highlight w:val="white"/>
+        </w:rPr>
+        <w:t xml:space="preserve"> now = </w:t>
+      </w:r>
+      <w:r>
+        <w:rPr>
+          <w:color w:val="2B91AF"/>
+          <w:highlight w:val="white"/>
+        </w:rPr>
+        <w:t>DateTime</w:t>
+      </w:r>
+      <w:r>
+        <w:rPr>
+          <w:highlight w:val="white"/>
+        </w:rPr>
+        <w:t>.Now;</w:t>
+      </w:r>
+    </w:p>
+    <w:p>
+      <w:pPr>
+        <w:pStyle w:val="aff8"/>
+        <w:rPr>
+          <w:highlight w:val="white"/>
+        </w:rPr>
+      </w:pPr>
+      <w:r>
+        <w:rPr>
+          <w:highlight w:val="white"/>
+        </w:rPr>
+        <w:t xml:space="preserve">            </w:t>
+      </w:r>
+      <w:r>
+        <w:rPr>
+          <w:color w:val="0000FF"/>
+          <w:highlight w:val="white"/>
+        </w:rPr>
+        <w:t>var</w:t>
+      </w:r>
+      <w:r>
+        <w:rPr>
+          <w:highlight w:val="white"/>
+        </w:rPr>
+        <w:t xml:space="preserve"> header = </w:t>
+      </w:r>
+      <w:r>
+        <w:rPr>
+          <w:color w:val="0000FF"/>
+          <w:highlight w:val="white"/>
+        </w:rPr>
+        <w:t>this</w:t>
+      </w:r>
+      <w:r>
+        <w:rPr>
+          <w:highlight w:val="white"/>
+        </w:rPr>
+        <w:t>.Request.Headers;</w:t>
+      </w:r>
+    </w:p>
+    <w:p>
+      <w:pPr>
+        <w:pStyle w:val="aff8"/>
+      </w:pPr>
+      <w:r>
+        <w:rPr>
+          <w:highlight w:val="white"/>
+        </w:rPr>
+        <w:t xml:space="preserve">    </w:t>
+      </w:r>
+    </w:p>
+    <w:p>
+      <w:pPr>
+        <w:pStyle w:val="aff8"/>
+        <w:rPr>
+          <w:b/>
+          <w:highlight w:val="white"/>
+        </w:rPr>
+      </w:pPr>
+      <w:r>
+        <w:rPr>
+          <w:b/>
+          <w:highlight w:val="white"/>
+        </w:rPr>
+        <w:t xml:space="preserve">    </w:t>
+      </w:r>
+      <w:r>
+        <w:rPr>
+          <w:rFonts w:hint="eastAsia"/>
+          <w:b/>
+          <w:highlight w:val="white"/>
+        </w:rPr>
+        <w:t xml:space="preserve">    </w:t>
+      </w:r>
+      <w:r>
+        <w:rPr>
+          <w:b/>
+          <w:highlight w:val="white"/>
+        </w:rPr>
+        <w:t xml:space="preserve">    </w:t>
+      </w:r>
+      <w:r>
+        <w:rPr>
+          <w:b/>
+          <w:color w:val="0000FF"/>
+          <w:highlight w:val="white"/>
+        </w:rPr>
+        <w:t>var</w:t>
+      </w:r>
+      <w:r>
+        <w:rPr>
+          <w:b/>
+          <w:highlight w:val="white"/>
+        </w:rPr>
+        <w:t xml:space="preserve"> sensorReading = </w:t>
+      </w:r>
+      <w:r>
+        <w:rPr>
+          <w:b/>
+          <w:color w:val="0000FF"/>
+          <w:highlight w:val="white"/>
+        </w:rPr>
+        <w:t>new</w:t>
+      </w:r>
+      <w:r>
+        <w:rPr>
+          <w:b/>
           <w:highlight w:val="white"/>
         </w:rPr>
         <w:t xml:space="preserve"> </w:t>
@@ -5081,61 +5477,172 @@
       <w:r>
         <w:rPr>
           <w:b/>
+          <w:color w:val="2B91AF"/>
+          <w:highlight w:val="white"/>
+        </w:rPr>
+        <w:t>SensorReading</w:t>
+      </w:r>
+      <w:r>
+        <w:rPr>
+          <w:b/>
+          <w:highlight w:val="white"/>
+        </w:rPr>
+        <w:t>(header.GetValues(</w:t>
+      </w:r>
+      <w:r>
+        <w:rPr>
+          <w:b/>
+          <w:color w:val="A31515"/>
+          <w:highlight w:val="white"/>
+        </w:rPr>
+        <w:t>"device-id"</w:t>
+      </w:r>
+      <w:r>
+        <w:rPr>
+          <w:b/>
+          <w:highlight w:val="white"/>
+        </w:rPr>
+        <w:t>).ElementAt(0), header.GetValues(</w:t>
+      </w:r>
+      <w:r>
+        <w:rPr>
+          <w:b/>
+          <w:color w:val="A31515"/>
+          <w:highlight w:val="white"/>
+        </w:rPr>
+        <w:t>"sensor-type"</w:t>
+      </w:r>
+      <w:r>
+        <w:rPr>
+          <w:b/>
+          <w:highlight w:val="white"/>
+        </w:rPr>
+        <w:t>).ElementAt(0), now)</w:t>
+      </w:r>
+    </w:p>
+    <w:p>
+      <w:pPr>
+        <w:pStyle w:val="aff8"/>
+        <w:rPr>
+          <w:b/>
+          <w:highlight w:val="white"/>
+        </w:rPr>
+      </w:pPr>
+      <w:r>
+        <w:rPr>
+          <w:b/>
+          <w:highlight w:val="white"/>
+        </w:rPr>
+        <w:t xml:space="preserve">            {</w:t>
+      </w:r>
+    </w:p>
+    <w:p>
+      <w:pPr>
+        <w:pStyle w:val="aff8"/>
+        <w:rPr>
+          <w:b/>
+          <w:highlight w:val="white"/>
+        </w:rPr>
+      </w:pPr>
+      <w:r>
+        <w:rPr>
+          <w:b/>
+          <w:highlight w:val="white"/>
+        </w:rPr>
+        <w:t xml:space="preserve">                SensorType = header.GetValues(</w:t>
+      </w:r>
+      <w:r>
+        <w:rPr>
+          <w:b/>
+          <w:color w:val="A31515"/>
+          <w:highlight w:val="white"/>
+        </w:rPr>
+        <w:t>"sensor-type"</w:t>
+      </w:r>
+      <w:r>
+        <w:rPr>
+          <w:b/>
+          <w:highlight w:val="white"/>
+        </w:rPr>
+        <w:t>).ElementAt(0),</w:t>
+      </w:r>
+    </w:p>
+    <w:p>
+      <w:pPr>
+        <w:pStyle w:val="aff8"/>
+        <w:rPr>
+          <w:b/>
+          <w:highlight w:val="white"/>
+        </w:rPr>
+      </w:pPr>
+      <w:r>
+        <w:rPr>
+          <w:b/>
+          <w:highlight w:val="white"/>
+        </w:rPr>
+        <w:t xml:space="preserve">                SensorValue = header.GetValues(</w:t>
+      </w:r>
+      <w:r>
+        <w:rPr>
+          <w:b/>
+          <w:color w:val="A31515"/>
+          <w:highlight w:val="white"/>
+        </w:rPr>
+        <w:t>"sensor-value"</w:t>
+      </w:r>
+      <w:r>
+        <w:rPr>
+          <w:b/>
+          <w:highlight w:val="white"/>
+        </w:rPr>
+        <w:t>).ElementAt(0)</w:t>
+      </w:r>
+    </w:p>
+    <w:p>
+      <w:pPr>
+        <w:pStyle w:val="aff8"/>
+        <w:rPr>
+          <w:b/>
+          <w:highlight w:val="white"/>
+        </w:rPr>
+      </w:pPr>
+      <w:r>
+        <w:rPr>
+          <w:b/>
+          <w:highlight w:val="white"/>
+        </w:rPr>
+        <w:t xml:space="preserve">            };</w:t>
+      </w:r>
+    </w:p>
+    <w:p>
+      <w:pPr>
+        <w:pStyle w:val="aff8"/>
+        <w:rPr>
+          <w:b/>
+          <w:highlight w:val="white"/>
+        </w:rPr>
+      </w:pPr>
+      <w:r>
+        <w:rPr>
+          <w:b/>
+          <w:highlight w:val="white"/>
+        </w:rPr>
+        <w:t xml:space="preserve">            </w:t>
+      </w:r>
+      <w:r>
+        <w:rPr>
+          <w:b/>
           <w:color w:val="0000FF"/>
           <w:highlight w:val="white"/>
         </w:rPr>
-        <w:t>string</w:t>
-      </w:r>
-      <w:r>
-        <w:rPr>
-          <w:highlight w:val="white"/>
-        </w:rPr>
-        <w:t xml:space="preserve"> Get()</w:t>
-      </w:r>
-    </w:p>
-    <w:p>
-      <w:pPr>
-        <w:pStyle w:val="aff8"/>
-        <w:rPr>
-          <w:highlight w:val="white"/>
-        </w:rPr>
-      </w:pPr>
-      <w:r>
-        <w:rPr>
-          <w:highlight w:val="white"/>
-        </w:rPr>
-        <w:t xml:space="preserve">        {</w:t>
-      </w:r>
-    </w:p>
-    <w:p>
-      <w:pPr>
-        <w:pStyle w:val="aff8"/>
-        <w:rPr>
-          <w:b/>
-          <w:highlight w:val="white"/>
-        </w:rPr>
-      </w:pPr>
-      <w:r>
-        <w:rPr>
-          <w:b/>
-          <w:highlight w:val="white"/>
-        </w:rPr>
-        <w:t xml:space="preserve">            </w:t>
-      </w:r>
-      <w:r>
-        <w:rPr>
-          <w:b/>
-          <w:color w:val="0000FF"/>
-          <w:highlight w:val="white"/>
-        </w:rPr>
-        <w:t>var</w:t>
-      </w:r>
-      <w:r>
-        <w:rPr>
-          <w:b/>
-          <w:highlight w:val="white"/>
-        </w:rPr>
-        <w:t xml:space="preserve"> storeCS = </w:t>
+        <w:t>await</w:t>
+      </w:r>
+      <w:r>
+        <w:rPr>
+          <w:b/>
+          <w:highlight w:val="white"/>
+        </w:rPr>
+        <w:t xml:space="preserve"> sensorReadingTable.ExecuteAsync(</w:t>
       </w:r>
       <w:r>
         <w:rPr>
@@ -5143,512 +5650,6 @@
           <w:color w:val="2B91AF"/>
           <w:highlight w:val="white"/>
         </w:rPr>
-        <w:t>CloudConfigurationManager</w:t>
-      </w:r>
-      <w:r>
-        <w:rPr>
-          <w:b/>
-          <w:highlight w:val="white"/>
-        </w:rPr>
-        <w:t>.GetSetting(</w:t>
-      </w:r>
-      <w:r>
-        <w:rPr>
-          <w:b/>
-          <w:color w:val="A31515"/>
-          <w:highlight w:val="white"/>
-        </w:rPr>
-        <w:t>"StorageConnectionString"</w:t>
-      </w:r>
-      <w:r>
-        <w:rPr>
-          <w:b/>
-          <w:highlight w:val="white"/>
-        </w:rPr>
-        <w:t>);</w:t>
-      </w:r>
-    </w:p>
-    <w:p>
-      <w:pPr>
-        <w:pStyle w:val="aff8"/>
-        <w:rPr>
-          <w:b/>
-          <w:highlight w:val="white"/>
-        </w:rPr>
-      </w:pPr>
-      <w:r>
-        <w:rPr>
-          <w:b/>
-          <w:highlight w:val="white"/>
-        </w:rPr>
-        <w:t xml:space="preserve">            </w:t>
-      </w:r>
-      <w:r>
-        <w:rPr>
-          <w:b/>
-          <w:color w:val="0000FF"/>
-          <w:highlight w:val="white"/>
-        </w:rPr>
-        <w:t>var</w:t>
-      </w:r>
-      <w:r>
-        <w:rPr>
-          <w:b/>
-          <w:highlight w:val="white"/>
-        </w:rPr>
-        <w:t xml:space="preserve"> storageAccount = </w:t>
-      </w:r>
-      <w:r>
-        <w:rPr>
-          <w:b/>
-          <w:color w:val="2B91AF"/>
-          <w:highlight w:val="white"/>
-        </w:rPr>
-        <w:t>CloudStorageAccount</w:t>
-      </w:r>
-      <w:r>
-        <w:rPr>
-          <w:b/>
-          <w:highlight w:val="white"/>
-        </w:rPr>
-        <w:t>.Parse(storeCS);</w:t>
-      </w:r>
-    </w:p>
-    <w:p>
-      <w:pPr>
-        <w:pStyle w:val="aff8"/>
-        <w:rPr>
-          <w:b/>
-          <w:highlight w:val="white"/>
-        </w:rPr>
-      </w:pPr>
-      <w:r>
-        <w:rPr>
-          <w:b/>
-          <w:highlight w:val="white"/>
-        </w:rPr>
-        <w:t xml:space="preserve">            </w:t>
-      </w:r>
-      <w:r>
-        <w:rPr>
-          <w:b/>
-          <w:color w:val="0000FF"/>
-          <w:highlight w:val="white"/>
-        </w:rPr>
-        <w:t>var</w:t>
-      </w:r>
-      <w:r>
-        <w:rPr>
-          <w:b/>
-          <w:highlight w:val="white"/>
-        </w:rPr>
-        <w:t xml:space="preserve"> tableClient = storageAccount.CreateCloudTableClient();</w:t>
-      </w:r>
-    </w:p>
-    <w:p>
-      <w:pPr>
-        <w:pStyle w:val="aff8"/>
-        <w:rPr>
-          <w:b/>
-          <w:highlight w:val="white"/>
-        </w:rPr>
-      </w:pPr>
-      <w:r>
-        <w:rPr>
-          <w:b/>
-          <w:highlight w:val="white"/>
-        </w:rPr>
-        <w:t xml:space="preserve">            </w:t>
-      </w:r>
-      <w:r>
-        <w:rPr>
-          <w:b/>
-          <w:color w:val="0000FF"/>
-          <w:highlight w:val="white"/>
-        </w:rPr>
-        <w:t>var</w:t>
-      </w:r>
-      <w:r>
-        <w:rPr>
-          <w:b/>
-          <w:highlight w:val="white"/>
-        </w:rPr>
-        <w:t xml:space="preserve"> sensorReadingTable = tableClient.GetTableReference(</w:t>
-      </w:r>
-      <w:r>
-        <w:rPr>
-          <w:b/>
-          <w:color w:val="A31515"/>
-          <w:highlight w:val="white"/>
-        </w:rPr>
-        <w:t>"SensorReading"</w:t>
-      </w:r>
-      <w:r>
-        <w:rPr>
-          <w:b/>
-          <w:highlight w:val="white"/>
-        </w:rPr>
-        <w:t>);</w:t>
-      </w:r>
-    </w:p>
-    <w:p>
-      <w:pPr>
-        <w:pStyle w:val="aff8"/>
-        <w:rPr>
-          <w:b/>
-          <w:highlight w:val="white"/>
-        </w:rPr>
-      </w:pPr>
-      <w:r>
-        <w:rPr>
-          <w:b/>
-          <w:highlight w:val="white"/>
-        </w:rPr>
-        <w:t xml:space="preserve">            </w:t>
-      </w:r>
-      <w:r>
-        <w:rPr>
-          <w:b/>
-          <w:color w:val="0000FF"/>
-          <w:highlight w:val="white"/>
-        </w:rPr>
-        <w:t>await</w:t>
-      </w:r>
-      <w:r>
-        <w:rPr>
-          <w:b/>
-          <w:highlight w:val="white"/>
-        </w:rPr>
-        <w:t xml:space="preserve"> sensorReadingTable.CreateIfNotExistsAsync();</w:t>
-      </w:r>
-    </w:p>
-    <w:p>
-      <w:pPr>
-        <w:pStyle w:val="aff8"/>
-        <w:rPr>
-          <w:highlight w:val="white"/>
-        </w:rPr>
-      </w:pPr>
-      <w:r>
-        <w:rPr>
-          <w:highlight w:val="white"/>
-        </w:rPr>
-        <w:t xml:space="preserve">            </w:t>
-      </w:r>
-      <w:r>
-        <w:rPr>
-          <w:color w:val="0000FF"/>
-          <w:highlight w:val="white"/>
-        </w:rPr>
-        <w:t>var</w:t>
-      </w:r>
-      <w:r>
-        <w:rPr>
-          <w:highlight w:val="white"/>
-        </w:rPr>
-        <w:t xml:space="preserve"> now = </w:t>
-      </w:r>
-      <w:r>
-        <w:rPr>
-          <w:color w:val="2B91AF"/>
-          <w:highlight w:val="white"/>
-        </w:rPr>
-        <w:t>DateTime</w:t>
-      </w:r>
-      <w:r>
-        <w:rPr>
-          <w:highlight w:val="white"/>
-        </w:rPr>
-        <w:t>.Now;</w:t>
-      </w:r>
-    </w:p>
-    <w:p>
-      <w:pPr>
-        <w:pStyle w:val="aff8"/>
-        <w:rPr>
-          <w:highlight w:val="white"/>
-        </w:rPr>
-      </w:pPr>
-      <w:r>
-        <w:rPr>
-          <w:highlight w:val="white"/>
-        </w:rPr>
-        <w:t xml:space="preserve">            </w:t>
-      </w:r>
-      <w:r>
-        <w:rPr>
-          <w:color w:val="0000FF"/>
-          <w:highlight w:val="white"/>
-        </w:rPr>
-        <w:t>var</w:t>
-      </w:r>
-      <w:r>
-        <w:rPr>
-          <w:highlight w:val="white"/>
-        </w:rPr>
-        <w:t xml:space="preserve"> header = </w:t>
-      </w:r>
-      <w:r>
-        <w:rPr>
-          <w:color w:val="0000FF"/>
-          <w:highlight w:val="white"/>
-        </w:rPr>
-        <w:t>this</w:t>
-      </w:r>
-      <w:r>
-        <w:rPr>
-          <w:highlight w:val="white"/>
-        </w:rPr>
-        <w:t>.Request.Headers;</w:t>
-      </w:r>
-    </w:p>
-    <w:p>
-      <w:pPr>
-        <w:pStyle w:val="aff8"/>
-      </w:pPr>
-      <w:r>
-        <w:rPr>
-          <w:highlight w:val="white"/>
-        </w:rPr>
-        <w:t xml:space="preserve">    </w:t>
-      </w:r>
-    </w:p>
-    <w:p>
-      <w:pPr>
-        <w:pStyle w:val="aff8"/>
-        <w:rPr>
-          <w:b/>
-          <w:highlight w:val="white"/>
-        </w:rPr>
-      </w:pPr>
-      <w:r>
-        <w:rPr>
-          <w:b/>
-          <w:highlight w:val="white"/>
-        </w:rPr>
-        <w:t xml:space="preserve">    </w:t>
-      </w:r>
-      <w:r>
-        <w:rPr>
-          <w:rFonts w:hint="eastAsia"/>
-          <w:b/>
-          <w:highlight w:val="white"/>
-        </w:rPr>
-        <w:t xml:space="preserve">    </w:t>
-      </w:r>
-      <w:r>
-        <w:rPr>
-          <w:b/>
-          <w:highlight w:val="white"/>
-        </w:rPr>
-        <w:t xml:space="preserve">    </w:t>
-      </w:r>
-      <w:r>
-        <w:rPr>
-          <w:b/>
-          <w:color w:val="0000FF"/>
-          <w:highlight w:val="white"/>
-        </w:rPr>
-        <w:t>var</w:t>
-      </w:r>
-      <w:r>
-        <w:rPr>
-          <w:b/>
-          <w:highlight w:val="white"/>
-        </w:rPr>
-        <w:t xml:space="preserve"> sensorReading = </w:t>
-      </w:r>
-      <w:r>
-        <w:rPr>
-          <w:b/>
-          <w:color w:val="0000FF"/>
-          <w:highlight w:val="white"/>
-        </w:rPr>
-        <w:t>new</w:t>
-      </w:r>
-      <w:r>
-        <w:rPr>
-          <w:b/>
-          <w:highlight w:val="white"/>
-        </w:rPr>
-        <w:t xml:space="preserve"> </w:t>
-      </w:r>
-      <w:r>
-        <w:rPr>
-          <w:b/>
-          <w:color w:val="2B91AF"/>
-          <w:highlight w:val="white"/>
-        </w:rPr>
-        <w:t>SensorReading</w:t>
-      </w:r>
-      <w:r>
-        <w:rPr>
-          <w:b/>
-          <w:highlight w:val="white"/>
-        </w:rPr>
-        <w:t>(header.GetValues(</w:t>
-      </w:r>
-      <w:r>
-        <w:rPr>
-          <w:b/>
-          <w:color w:val="A31515"/>
-          <w:highlight w:val="white"/>
-        </w:rPr>
-        <w:t>"device-id"</w:t>
-      </w:r>
-      <w:r>
-        <w:rPr>
-          <w:b/>
-          <w:highlight w:val="white"/>
-        </w:rPr>
-        <w:t>).ElementAt(0), header.GetValues(</w:t>
-      </w:r>
-      <w:r>
-        <w:rPr>
-          <w:b/>
-          <w:color w:val="A31515"/>
-          <w:highlight w:val="white"/>
-        </w:rPr>
-        <w:t>"sensor-type"</w:t>
-      </w:r>
-      <w:r>
-        <w:rPr>
-          <w:b/>
-          <w:highlight w:val="white"/>
-        </w:rPr>
-        <w:t>).ElementAt(0), now)</w:t>
-      </w:r>
-    </w:p>
-    <w:p>
-      <w:pPr>
-        <w:pStyle w:val="aff8"/>
-        <w:rPr>
-          <w:b/>
-          <w:highlight w:val="white"/>
-        </w:rPr>
-      </w:pPr>
-      <w:r>
-        <w:rPr>
-          <w:b/>
-          <w:highlight w:val="white"/>
-        </w:rPr>
-        <w:t xml:space="preserve">            {</w:t>
-      </w:r>
-    </w:p>
-    <w:p>
-      <w:pPr>
-        <w:pStyle w:val="aff8"/>
-        <w:rPr>
-          <w:b/>
-          <w:highlight w:val="white"/>
-        </w:rPr>
-      </w:pPr>
-      <w:r>
-        <w:rPr>
-          <w:b/>
-          <w:highlight w:val="white"/>
-        </w:rPr>
-        <w:t xml:space="preserve">                SensorType = header.GetValues(</w:t>
-      </w:r>
-      <w:r>
-        <w:rPr>
-          <w:b/>
-          <w:color w:val="A31515"/>
-          <w:highlight w:val="white"/>
-        </w:rPr>
-        <w:t>"sensor-type"</w:t>
-      </w:r>
-      <w:r>
-        <w:rPr>
-          <w:b/>
-          <w:highlight w:val="white"/>
-        </w:rPr>
-        <w:t>).ElementAt(0),</w:t>
-      </w:r>
-    </w:p>
-    <w:p>
-      <w:pPr>
-        <w:pStyle w:val="aff8"/>
-        <w:rPr>
-          <w:b/>
-          <w:highlight w:val="white"/>
-        </w:rPr>
-      </w:pPr>
-      <w:r>
-        <w:rPr>
-          <w:b/>
-          <w:highlight w:val="white"/>
-        </w:rPr>
-        <w:t xml:space="preserve">                SensorValue = header.GetValues(</w:t>
-      </w:r>
-      <w:r>
-        <w:rPr>
-          <w:b/>
-          <w:color w:val="A31515"/>
-          <w:highlight w:val="white"/>
-        </w:rPr>
-        <w:t>"sensor-value"</w:t>
-      </w:r>
-      <w:r>
-        <w:rPr>
-          <w:b/>
-          <w:highlight w:val="white"/>
-        </w:rPr>
-        <w:t>).ElementAt(0)</w:t>
-      </w:r>
-    </w:p>
-    <w:p>
-      <w:pPr>
-        <w:pStyle w:val="aff8"/>
-        <w:rPr>
-          <w:b/>
-          <w:highlight w:val="white"/>
-        </w:rPr>
-      </w:pPr>
-      <w:r>
-        <w:rPr>
-          <w:b/>
-          <w:highlight w:val="white"/>
-        </w:rPr>
-        <w:t xml:space="preserve">            };</w:t>
-      </w:r>
-    </w:p>
-    <w:p>
-      <w:pPr>
-        <w:pStyle w:val="aff8"/>
-        <w:rPr>
-          <w:b/>
-          <w:highlight w:val="white"/>
-        </w:rPr>
-      </w:pPr>
-      <w:r>
-        <w:rPr>
-          <w:b/>
-          <w:highlight w:val="white"/>
-        </w:rPr>
-        <w:t xml:space="preserve">            </w:t>
-      </w:r>
-      <w:r>
-        <w:rPr>
-          <w:b/>
-          <w:color w:val="0000FF"/>
-          <w:highlight w:val="white"/>
-        </w:rPr>
-        <w:t>await</w:t>
-      </w:r>
-      <w:r>
-        <w:rPr>
-          <w:b/>
-          <w:highlight w:val="white"/>
-        </w:rPr>
-        <w:t xml:space="preserve"> sensorReadingTable.ExecuteAsync(</w:t>
-      </w:r>
-      <w:r>
-        <w:rPr>
-          <w:b/>
-          <w:color w:val="2B91AF"/>
-          <w:highlight w:val="white"/>
-        </w:rPr>
         <w:t>TableOperation</w:t>
       </w:r>
       <w:r>
@@ -5656,7 +5657,21 @@
           <w:b/>
           <w:highlight w:val="white"/>
         </w:rPr>
-        <w:t>.Insert(sensorReading));</w:t>
+        <w:t>.Insert(sensorReading))</w:t>
+      </w:r>
+      <w:r>
+        <w:rPr>
+          <w:b/>
+          <w:highlight w:val="white"/>
+        </w:rPr>
+        <w:t>.Wait()</w:t>
+      </w:r>
+      <w:r>
+        <w:rPr>
+          <w:b/>
+          <w:highlight w:val="white"/>
+        </w:rPr>
+        <w:t>;</w:t>
       </w:r>
     </w:p>
     <w:p>
@@ -14435,6 +14450,29 @@
 </file>
 
 <file path=customXml/item1.xml><?xml version="1.0" encoding="utf-8"?>
+<p:properties xmlns:p="http://schemas.microsoft.com/office/2006/metadata/properties" xmlns:xsi="http://www.w3.org/2001/XMLSchema-instance" xmlns:pc="http://schemas.microsoft.com/office/infopath/2007/PartnerControls">
+  <documentManagement>
+    <SharedWithUsers xmlns="337d9d00-64c5-40c2-b619-6b9014b9795b">
+      <UserInfo>
+        <DisplayName>Takaaki Umada</DisplayName>
+        <AccountId>31</AccountId>
+        <AccountType/>
+      </UserInfo>
+    </SharedWithUsers>
+  </documentManagement>
+</p:properties>
+</file>
+
+<file path=customXml/item2.xml><?xml version="1.0" encoding="utf-8"?>
+<?mso-contentType ?>
+<FormTemplates xmlns="http://schemas.microsoft.com/sharepoint/v3/contenttype/forms">
+  <Display>DocumentLibraryForm</Display>
+  <Edit>DocumentLibraryForm</Edit>
+  <New>DocumentLibraryForm</New>
+</FormTemplates>
+</file>
+
+<file path=customXml/item3.xml><?xml version="1.0" encoding="utf-8"?>
 <ct:contentTypeSchema xmlns:ct="http://schemas.microsoft.com/office/2006/metadata/contentType" xmlns:ma="http://schemas.microsoft.com/office/2006/metadata/properties/metaAttributes" ct:_="" ma:_="" ma:contentTypeName="ドキュメント" ma:contentTypeID="0x010100E38A69EF18966B4B9A06C81B163D71DC" ma:contentTypeVersion="1" ma:contentTypeDescription="新しいドキュメントを作成します。" ma:contentTypeScope="" ma:versionID="759fe6db5945cac57b4698be3c41649c">
   <xsd:schema xmlns:xsd="http://www.w3.org/2001/XMLSchema" xmlns:xs="http://www.w3.org/2001/XMLSchema" xmlns:p="http://schemas.microsoft.com/office/2006/metadata/properties" xmlns:ns2="337d9d00-64c5-40c2-b619-6b9014b9795b" targetNamespace="http://schemas.microsoft.com/office/2006/metadata/properties" ma:root="true" ma:fieldsID="70be561798124aee34105dedf1e2d455" ns2:_="">
     <xsd:import namespace="337d9d00-64c5-40c2-b619-6b9014b9795b"/>
@@ -14574,34 +14612,29 @@
 </ct:contentTypeSchema>
 </file>
 
-<file path=customXml/item2.xml><?xml version="1.0" encoding="utf-8"?>
-<?mso-contentType ?>
-<FormTemplates xmlns="http://schemas.microsoft.com/sharepoint/v3/contenttype/forms">
-  <Display>DocumentLibraryForm</Display>
-  <Edit>DocumentLibraryForm</Edit>
-  <New>DocumentLibraryForm</New>
-</FormTemplates>
-</file>
-
-<file path=customXml/item3.xml><?xml version="1.0" encoding="utf-8"?>
-<p:properties xmlns:p="http://schemas.microsoft.com/office/2006/metadata/properties" xmlns:xsi="http://www.w3.org/2001/XMLSchema-instance" xmlns:pc="http://schemas.microsoft.com/office/infopath/2007/PartnerControls">
-  <documentManagement>
-    <SharedWithUsers xmlns="337d9d00-64c5-40c2-b619-6b9014b9795b">
-      <UserInfo>
-        <DisplayName>Takaaki Umada</DisplayName>
-        <AccountId>31</AccountId>
-        <AccountType/>
-      </UserInfo>
-    </SharedWithUsers>
-  </documentManagement>
-</p:properties>
-</file>
-
 <file path=customXml/item4.xml><?xml version="1.0" encoding="utf-8"?>
 <b:Sources xmlns:b="http://schemas.openxmlformats.org/officeDocument/2006/bibliography" xmlns="http://schemas.openxmlformats.org/officeDocument/2006/bibliography" SelectedStyle="\APASixthEditionOfficeOnline.xsl" StyleName="APA" Version="6"/>
 </file>
 
 <file path=customXml/itemProps1.xml><?xml version="1.0" encoding="utf-8"?>
+<ds:datastoreItem xmlns:ds="http://schemas.openxmlformats.org/officeDocument/2006/customXml" ds:itemID="{21D94AAA-5C5E-4D2C-BB1F-7713446471A1}">
+  <ds:schemaRefs>
+    <ds:schemaRef ds:uri="http://schemas.microsoft.com/office/2006/metadata/properties"/>
+    <ds:schemaRef ds:uri="http://schemas.microsoft.com/office/infopath/2007/PartnerControls"/>
+    <ds:schemaRef ds:uri="337d9d00-64c5-40c2-b619-6b9014b9795b"/>
+  </ds:schemaRefs>
+</ds:datastoreItem>
+</file>
+
+<file path=customXml/itemProps2.xml><?xml version="1.0" encoding="utf-8"?>
+<ds:datastoreItem xmlns:ds="http://schemas.openxmlformats.org/officeDocument/2006/customXml" ds:itemID="{90BB17A8-96C6-42A8-9ACA-80C580D687B9}">
+  <ds:schemaRefs>
+    <ds:schemaRef ds:uri="http://schemas.microsoft.com/sharepoint/v3/contenttype/forms"/>
+  </ds:schemaRefs>
+</ds:datastoreItem>
+</file>
+
+<file path=customXml/itemProps3.xml><?xml version="1.0" encoding="utf-8"?>
 <ds:datastoreItem xmlns:ds="http://schemas.openxmlformats.org/officeDocument/2006/customXml" ds:itemID="{AA83D4AC-BA24-4890-B9F4-0BECB077D9C4}">
   <ds:schemaRefs>
     <ds:schemaRef ds:uri="http://schemas.microsoft.com/office/2006/metadata/contentType"/>
@@ -14619,26 +14652,8 @@
 </ds:datastoreItem>
 </file>
 
-<file path=customXml/itemProps2.xml><?xml version="1.0" encoding="utf-8"?>
-<ds:datastoreItem xmlns:ds="http://schemas.openxmlformats.org/officeDocument/2006/customXml" ds:itemID="{90BB17A8-96C6-42A8-9ACA-80C580D687B9}">
-  <ds:schemaRefs>
-    <ds:schemaRef ds:uri="http://schemas.microsoft.com/sharepoint/v3/contenttype/forms"/>
-  </ds:schemaRefs>
-</ds:datastoreItem>
-</file>
-
-<file path=customXml/itemProps3.xml><?xml version="1.0" encoding="utf-8"?>
-<ds:datastoreItem xmlns:ds="http://schemas.openxmlformats.org/officeDocument/2006/customXml" ds:itemID="{21D94AAA-5C5E-4D2C-BB1F-7713446471A1}">
-  <ds:schemaRefs>
-    <ds:schemaRef ds:uri="http://schemas.microsoft.com/office/2006/metadata/properties"/>
-    <ds:schemaRef ds:uri="http://schemas.microsoft.com/office/infopath/2007/PartnerControls"/>
-    <ds:schemaRef ds:uri="337d9d00-64c5-40c2-b619-6b9014b9795b"/>
-  </ds:schemaRefs>
-</ds:datastoreItem>
-</file>
-
 <file path=customXml/itemProps4.xml><?xml version="1.0" encoding="utf-8"?>
-<ds:datastoreItem xmlns:ds="http://schemas.openxmlformats.org/officeDocument/2006/customXml" ds:itemID="{4D405E57-5D02-4616-9F54-AE005E5B29BD}">
+<ds:datastoreItem xmlns:ds="http://schemas.openxmlformats.org/officeDocument/2006/customXml" ds:itemID="{A0B183E4-AB5C-468E-BF6E-AD84E03415E4}">
   <ds:schemaRefs>
     <ds:schemaRef ds:uri="http://schemas.openxmlformats.org/officeDocument/2006/bibliography"/>
   </ds:schemaRefs>

</xml_diff>